<commit_message>
Fix lampiran styles, clean up
</commit_message>
<xml_diff>
--- a/docx/tesis-template-BB.docx
+++ b/docx/tesis-template-BB.docx
@@ -5393,7 +5393,7 @@
           <w:rPr>
             <w:webHidden/>
           </w:rPr>
-          <w:t>xiv</w:t>
+          <w:t>xv</w:t>
         </w:r>
         <w:r>
           <w:rPr>
@@ -5452,7 +5452,7 @@
           <w:rPr>
             <w:webHidden/>
           </w:rPr>
-          <w:t>xvi</w:t>
+          <w:t>xvii</w:t>
         </w:r>
         <w:r>
           <w:rPr>
@@ -5511,7 +5511,7 @@
           <w:rPr>
             <w:webHidden/>
           </w:rPr>
-          <w:t>xviii</w:t>
+          <w:t>xix</w:t>
         </w:r>
         <w:r>
           <w:rPr>
@@ -5565,7 +5565,7 @@
           <w:rPr>
             <w:webHidden/>
           </w:rPr>
-          <w:t>xx</w:t>
+          <w:t>xxi</w:t>
         </w:r>
         <w:r>
           <w:rPr>
@@ -6060,7 +6060,7 @@
           <w:rPr>
             <w:webHidden/>
           </w:rPr>
-          <w:t>8</w:t>
+          <w:t>7</w:t>
         </w:r>
         <w:r>
           <w:rPr>
@@ -6139,7 +6139,7 @@
           <w:rPr>
             <w:webHidden/>
           </w:rPr>
-          <w:t>8</w:t>
+          <w:t>7</w:t>
         </w:r>
         <w:r>
           <w:rPr>
@@ -6215,7 +6215,7 @@
           <w:rPr>
             <w:webHidden/>
           </w:rPr>
-          <w:t>8</w:t>
+          <w:t>7</w:t>
         </w:r>
         <w:r>
           <w:rPr>
@@ -6286,7 +6286,7 @@
           <w:rPr>
             <w:webHidden/>
           </w:rPr>
-          <w:t>8</w:t>
+          <w:t>7</w:t>
         </w:r>
         <w:r>
           <w:rPr>
@@ -6355,7 +6355,7 @@
           <w:rPr>
             <w:webHidden/>
           </w:rPr>
-          <w:t>12</w:t>
+          <w:t>11</w:t>
         </w:r>
         <w:r>
           <w:rPr>
@@ -6415,7 +6415,7 @@
           <w:rPr>
             <w:webHidden/>
           </w:rPr>
-          <w:t>14</w:t>
+          <w:t>13</w:t>
         </w:r>
         <w:r>
           <w:rPr>
@@ -6532,83 +6532,84 @@
       <w:pPr>
         <w:pStyle w:val="TOC8"/>
         <w:rPr>
-          <w:noProof/>
+          <w:rFonts w:asciiTheme="minorHAnsi" w:eastAsiaTheme="minorEastAsia" w:hAnsiTheme="minorHAnsi"/>
+          <w:sz w:val="22"/>
+          <w:szCs w:val="22"/>
         </w:rPr>
       </w:pPr>
       <w:r>
+        <w:rPr>
+          <w:noProof w:val="0"/>
+        </w:rPr>
         <w:fldChar w:fldCharType="begin"/>
       </w:r>
       <w:r>
         <w:instrText xml:space="preserve"> TOC \h \z \t ".toc-lampiran,8,.toc-lampiran-sub,9" </w:instrText>
       </w:r>
       <w:r>
+        <w:rPr>
+          <w:noProof w:val="0"/>
+        </w:rPr>
         <w:fldChar w:fldCharType="separate"/>
       </w:r>
-      <w:hyperlink w:anchor="_Toc17954234" w:history="1">
+      <w:hyperlink w:anchor="_Toc17986950" w:history="1">
         <w:r>
           <w:rPr>
             <w:rStyle w:val="Hyperlink"/>
-            <w:noProof/>
           </w:rPr>
           <w:t>LAMPIRAN A</w:t>
         </w:r>
         <w:r>
           <w:rPr>
-            <w:noProof/>
+            <w:rFonts w:asciiTheme="minorHAnsi" w:eastAsiaTheme="minorEastAsia" w:hAnsiTheme="minorHAnsi"/>
+            <w:sz w:val="22"/>
+            <w:szCs w:val="22"/>
           </w:rPr>
           <w:tab/>
         </w:r>
         <w:r>
           <w:rPr>
             <w:rStyle w:val="Hyperlink"/>
-            <w:noProof/>
           </w:rPr>
           <w:t>Contoh Halaman Pengesahan dengan Dua Pembimbing</w:t>
         </w:r>
         <w:r>
           <w:rPr>
-            <w:noProof/>
             <w:webHidden/>
           </w:rPr>
           <w:tab/>
         </w:r>
         <w:r>
           <w:rPr>
-            <w:noProof/>
             <w:webHidden/>
           </w:rPr>
           <w:fldChar w:fldCharType="begin"/>
         </w:r>
         <w:r>
           <w:rPr>
-            <w:noProof/>
             <w:webHidden/>
           </w:rPr>
-          <w:instrText xml:space="preserve"> PAGEREF _Toc17954234 \h </w:instrText>
-        </w:r>
-        <w:r>
-          <w:rPr>
-            <w:noProof/>
+          <w:instrText xml:space="preserve"> PAGEREF _Toc17986950 \h </w:instrText>
+        </w:r>
+        <w:r>
+          <w:rPr>
             <w:webHidden/>
           </w:rPr>
         </w:r>
         <w:r>
           <w:rPr>
-            <w:noProof/>
             <w:webHidden/>
           </w:rPr>
           <w:fldChar w:fldCharType="separate"/>
         </w:r>
         <w:r>
           <w:rPr>
-            <w:noProof/>
             <w:webHidden/>
           </w:rPr>
           <w:t>17</w:t>
         </w:r>
         <w:r>
           <w:rPr>
-            <w:noProof/>
             <w:webHidden/>
           </w:rPr>
           <w:fldChar w:fldCharType="end"/>
@@ -6619,74 +6620,69 @@
       <w:pPr>
         <w:pStyle w:val="TOC8"/>
         <w:rPr>
-          <w:noProof/>
+          <w:rFonts w:asciiTheme="minorHAnsi" w:eastAsiaTheme="minorEastAsia" w:hAnsiTheme="minorHAnsi"/>
+          <w:sz w:val="22"/>
+          <w:szCs w:val="22"/>
         </w:rPr>
       </w:pPr>
-      <w:hyperlink w:anchor="_Toc17954235" w:history="1">
+      <w:hyperlink w:anchor="_Toc17986951" w:history="1">
         <w:r>
           <w:rPr>
             <w:rStyle w:val="Hyperlink"/>
-            <w:noProof/>
           </w:rPr>
           <w:t>LAMPIRAN B</w:t>
         </w:r>
         <w:r>
           <w:rPr>
-            <w:noProof/>
+            <w:rFonts w:asciiTheme="minorHAnsi" w:eastAsiaTheme="minorEastAsia" w:hAnsiTheme="minorHAnsi"/>
+            <w:sz w:val="22"/>
+            <w:szCs w:val="22"/>
           </w:rPr>
           <w:tab/>
         </w:r>
         <w:r>
           <w:rPr>
             <w:rStyle w:val="Hyperlink"/>
-            <w:noProof/>
           </w:rPr>
           <w:t>Silakan Tuliskan Judul Lampiran</w:t>
         </w:r>
         <w:r>
           <w:rPr>
-            <w:noProof/>
             <w:webHidden/>
           </w:rPr>
           <w:tab/>
         </w:r>
         <w:r>
           <w:rPr>
-            <w:noProof/>
             <w:webHidden/>
           </w:rPr>
           <w:fldChar w:fldCharType="begin"/>
         </w:r>
         <w:r>
           <w:rPr>
-            <w:noProof/>
             <w:webHidden/>
           </w:rPr>
-          <w:instrText xml:space="preserve"> PAGEREF _Toc17954235 \h </w:instrText>
-        </w:r>
-        <w:r>
-          <w:rPr>
-            <w:noProof/>
+          <w:instrText xml:space="preserve"> PAGEREF _Toc17986951 \h </w:instrText>
+        </w:r>
+        <w:r>
+          <w:rPr>
             <w:webHidden/>
           </w:rPr>
         </w:r>
         <w:r>
           <w:rPr>
-            <w:noProof/>
             <w:webHidden/>
           </w:rPr>
           <w:fldChar w:fldCharType="separate"/>
         </w:r>
         <w:r>
           <w:rPr>
-            <w:noProof/>
             <w:webHidden/>
           </w:rPr>
-          <w:t>18</w:t>
-        </w:r>
-        <w:r>
-          <w:rPr>
-            <w:noProof/>
+          <w:t>19</w:t>
+        </w:r>
+        <w:r>
+          <w:rPr>
             <w:webHidden/>
           </w:rPr>
           <w:fldChar w:fldCharType="end"/>
@@ -6696,36 +6692,111 @@
     <w:p>
       <w:pPr>
         <w:pStyle w:val="TOC9"/>
-      </w:pPr>
-      <w:hyperlink w:anchor="_Toc17954236" w:history="1">
+        <w:tabs>
+          <w:tab w:val="left" w:pos="2410"/>
+        </w:tabs>
+        <w:rPr>
+          <w:rFonts w:asciiTheme="minorHAnsi" w:eastAsiaTheme="minorEastAsia" w:hAnsiTheme="minorHAnsi"/>
+          <w:sz w:val="22"/>
+          <w:szCs w:val="22"/>
+        </w:rPr>
+      </w:pPr>
+      <w:hyperlink w:anchor="_Toc17986952" w:history="1">
         <w:r>
           <w:rPr>
             <w:rStyle w:val="Hyperlink"/>
           </w:rPr>
-          <w:t>B.1</w:t>
-        </w:r>
-        <w:r>
+          <w:t>B1</w:t>
+        </w:r>
+        <w:r>
+          <w:rPr>
+            <w:rFonts w:asciiTheme="minorHAnsi" w:eastAsiaTheme="minorEastAsia" w:hAnsiTheme="minorHAnsi"/>
+            <w:sz w:val="22"/>
+            <w:szCs w:val="22"/>
+          </w:rPr>
           <w:tab/>
         </w:r>
         <w:r>
           <w:rPr>
             <w:rStyle w:val="Hyperlink"/>
           </w:rPr>
-          <w:t xml:space="preserve">Silahkan Tulis Judul </w:t>
-        </w:r>
+          <w:t>Silahkan Tulis Judul Anak Lampiran</w:t>
+        </w:r>
+        <w:r>
+          <w:rPr>
+            <w:webHidden/>
+          </w:rPr>
+          <w:tab/>
+        </w:r>
+        <w:r>
+          <w:rPr>
+            <w:webHidden/>
+          </w:rPr>
+          <w:fldChar w:fldCharType="begin"/>
+        </w:r>
+        <w:r>
+          <w:rPr>
+            <w:webHidden/>
+          </w:rPr>
+          <w:instrText xml:space="preserve"> PAGEREF _Toc17986952 \h </w:instrText>
+        </w:r>
+        <w:r>
+          <w:rPr>
+            <w:webHidden/>
+          </w:rPr>
+        </w:r>
+        <w:r>
+          <w:rPr>
+            <w:webHidden/>
+          </w:rPr>
+          <w:fldChar w:fldCharType="separate"/>
+        </w:r>
+        <w:r>
+          <w:rPr>
+            <w:webHidden/>
+          </w:rPr>
+          <w:t>19</w:t>
+        </w:r>
+        <w:r>
+          <w:rPr>
+            <w:webHidden/>
+          </w:rPr>
+          <w:fldChar w:fldCharType="end"/>
+        </w:r>
+      </w:hyperlink>
+    </w:p>
+    <w:p>
+      <w:pPr>
+        <w:pStyle w:val="TOC9"/>
+        <w:tabs>
+          <w:tab w:val="left" w:pos="2410"/>
+        </w:tabs>
+        <w:rPr>
+          <w:rFonts w:asciiTheme="minorHAnsi" w:eastAsiaTheme="minorEastAsia" w:hAnsiTheme="minorHAnsi"/>
+          <w:sz w:val="22"/>
+          <w:szCs w:val="22"/>
+        </w:rPr>
+      </w:pPr>
+      <w:hyperlink w:anchor="_Toc17986953" w:history="1">
         <w:r>
           <w:rPr>
             <w:rStyle w:val="Hyperlink"/>
-            <w:color w:val="auto"/>
-            <w:u w:val="none"/>
-          </w:rPr>
-          <w:t>Anak</w:t>
+          </w:rPr>
+          <w:t>B2</w:t>
+        </w:r>
+        <w:r>
+          <w:rPr>
+            <w:rFonts w:asciiTheme="minorHAnsi" w:eastAsiaTheme="minorEastAsia" w:hAnsiTheme="minorHAnsi"/>
+            <w:sz w:val="22"/>
+            <w:szCs w:val="22"/>
+          </w:rPr>
+          <w:tab/>
         </w:r>
         <w:r>
           <w:rPr>
             <w:rStyle w:val="Hyperlink"/>
           </w:rPr>
-          <w:t xml:space="preserve"> Lampiran</w:t>
+          <w:t>Silakan Tulis Judul Anak Lampiran</w:t>
         </w:r>
         <w:r>
           <w:rPr>
@@ -6743,7 +6814,7 @@
           <w:rPr>
             <w:webHidden/>
           </w:rPr>
-          <w:instrText xml:space="preserve"> PAGEREF _Toc17954236 \h </w:instrText>
+          <w:instrText xml:space="preserve"> PAGEREF _Toc17986953 \h </w:instrText>
         </w:r>
         <w:r>
           <w:rPr>
@@ -6760,70 +6831,7 @@
           <w:rPr>
             <w:webHidden/>
           </w:rPr>
-          <w:t>18</w:t>
-        </w:r>
-        <w:r>
-          <w:rPr>
-            <w:webHidden/>
-          </w:rPr>
-          <w:fldChar w:fldCharType="end"/>
-        </w:r>
-      </w:hyperlink>
-    </w:p>
-    <w:p>
-      <w:pPr>
-        <w:pStyle w:val="TOC9"/>
-      </w:pPr>
-      <w:hyperlink w:anchor="_Toc17954237" w:history="1">
-        <w:r>
-          <w:rPr>
-            <w:rStyle w:val="Hyperlink"/>
-          </w:rPr>
-          <w:t>B.2</w:t>
-        </w:r>
-        <w:r>
-          <w:tab/>
-        </w:r>
-        <w:r>
-          <w:rPr>
-            <w:rStyle w:val="Hyperlink"/>
-          </w:rPr>
-          <w:t>Silakan Tulis Judul Anak Lampiran</w:t>
-        </w:r>
-        <w:r>
-          <w:rPr>
-            <w:webHidden/>
-          </w:rPr>
-          <w:tab/>
-        </w:r>
-        <w:r>
-          <w:rPr>
-            <w:webHidden/>
-          </w:rPr>
-          <w:fldChar w:fldCharType="begin"/>
-        </w:r>
-        <w:r>
-          <w:rPr>
-            <w:webHidden/>
-          </w:rPr>
-          <w:instrText xml:space="preserve"> PAGEREF _Toc17954237 \h </w:instrText>
-        </w:r>
-        <w:r>
-          <w:rPr>
-            <w:webHidden/>
-          </w:rPr>
-        </w:r>
-        <w:r>
-          <w:rPr>
-            <w:webHidden/>
-          </w:rPr>
-          <w:fldChar w:fldCharType="separate"/>
-        </w:r>
-        <w:r>
-          <w:rPr>
-            <w:webHidden/>
-          </w:rPr>
-          <w:t>18</w:t>
+          <w:t>19</w:t>
         </w:r>
         <w:r>
           <w:rPr>
@@ -6902,32 +6910,35 @@
         <w:pStyle w:val="TOC8"/>
         <w:rPr>
           <w:rFonts w:asciiTheme="minorHAnsi" w:eastAsiaTheme="minorEastAsia" w:hAnsiTheme="minorHAnsi"/>
-          <w:noProof/>
           <w:sz w:val="22"/>
           <w:szCs w:val="22"/>
         </w:rPr>
       </w:pPr>
       <w:r>
+        <w:rPr>
+          <w:noProof w:val="0"/>
+        </w:rPr>
         <w:fldChar w:fldCharType="begin"/>
       </w:r>
       <w:r>
         <w:instrText xml:space="preserve"> TOC \h \z \t ".gambar-judul,8,.gambar-judul-panjang,8" </w:instrText>
       </w:r>
       <w:r>
+        <w:rPr>
+          <w:noProof w:val="0"/>
+        </w:rPr>
         <w:fldChar w:fldCharType="separate"/>
       </w:r>
       <w:hyperlink w:anchor="_Toc17954309" w:history="1">
         <w:r>
           <w:rPr>
             <w:rStyle w:val="Hyperlink"/>
-            <w:noProof/>
           </w:rPr>
           <w:t>Gambar II</w:t>
         </w:r>
         <w:r>
           <w:rPr>
             <w:rStyle w:val="Hyperlink"/>
-            <w:noProof/>
           </w:rPr>
           <w:noBreakHyphen/>
           <w:t>1</w:t>
@@ -6935,7 +6946,6 @@
         <w:r>
           <w:rPr>
             <w:rFonts w:asciiTheme="minorHAnsi" w:eastAsiaTheme="minorEastAsia" w:hAnsiTheme="minorHAnsi"/>
-            <w:noProof/>
             <w:sz w:val="22"/>
             <w:szCs w:val="22"/>
           </w:rPr>
@@ -6944,61 +6954,52 @@
         <w:r>
           <w:rPr>
             <w:rStyle w:val="Hyperlink"/>
-            <w:noProof/>
           </w:rPr>
           <w:t>Contoh penulisan judul gambar yang tidak melebihi satu baris</w:t>
         </w:r>
         <w:r>
           <w:rPr>
-            <w:noProof/>
             <w:webHidden/>
           </w:rPr>
           <w:tab/>
         </w:r>
         <w:r>
           <w:rPr>
-            <w:noProof/>
             <w:webHidden/>
           </w:rPr>
           <w:tab/>
         </w:r>
         <w:r>
           <w:rPr>
-            <w:noProof/>
             <w:webHidden/>
           </w:rPr>
           <w:fldChar w:fldCharType="begin"/>
         </w:r>
         <w:r>
           <w:rPr>
-            <w:noProof/>
             <w:webHidden/>
           </w:rPr>
           <w:instrText xml:space="preserve"> PAGEREF _Toc17954309 \h </w:instrText>
         </w:r>
         <w:r>
           <w:rPr>
-            <w:noProof/>
             <w:webHidden/>
           </w:rPr>
         </w:r>
         <w:r>
           <w:rPr>
-            <w:noProof/>
             <w:webHidden/>
           </w:rPr>
           <w:fldChar w:fldCharType="separate"/>
         </w:r>
         <w:r>
           <w:rPr>
-            <w:noProof/>
             <w:webHidden/>
           </w:rPr>
           <w:t>4</w:t>
         </w:r>
         <w:r>
           <w:rPr>
-            <w:noProof/>
             <w:webHidden/>
           </w:rPr>
           <w:fldChar w:fldCharType="end"/>
@@ -7010,7 +7011,6 @@
         <w:pStyle w:val="TOC8"/>
         <w:rPr>
           <w:rFonts w:asciiTheme="minorHAnsi" w:eastAsiaTheme="minorEastAsia" w:hAnsiTheme="minorHAnsi"/>
-          <w:noProof/>
           <w:sz w:val="22"/>
           <w:szCs w:val="22"/>
         </w:rPr>
@@ -7019,14 +7019,12 @@
         <w:r>
           <w:rPr>
             <w:rStyle w:val="Hyperlink"/>
-            <w:noProof/>
           </w:rPr>
           <w:t>Gambar III</w:t>
         </w:r>
         <w:r>
           <w:rPr>
             <w:rStyle w:val="Hyperlink"/>
-            <w:noProof/>
           </w:rPr>
           <w:noBreakHyphen/>
           <w:t>1</w:t>
@@ -7034,7 +7032,6 @@
         <w:r>
           <w:rPr>
             <w:rFonts w:asciiTheme="minorHAnsi" w:eastAsiaTheme="minorEastAsia" w:hAnsiTheme="minorHAnsi"/>
-            <w:noProof/>
             <w:sz w:val="22"/>
             <w:szCs w:val="22"/>
           </w:rPr>
@@ -7043,54 +7040,46 @@
         <w:r>
           <w:rPr>
             <w:rStyle w:val="Hyperlink"/>
-            <w:noProof/>
           </w:rPr>
           <w:t>Contoh penulisan judul gambar yang memiliki beberapa bagian (a) judul anak gambar pertama, (b) judul anak gambar kedua, dan (c) judul anak gambar ketiga.</w:t>
         </w:r>
         <w:r>
           <w:rPr>
-            <w:noProof/>
             <w:webHidden/>
           </w:rPr>
           <w:tab/>
         </w:r>
         <w:r>
           <w:rPr>
-            <w:noProof/>
             <w:webHidden/>
           </w:rPr>
           <w:fldChar w:fldCharType="begin"/>
         </w:r>
         <w:r>
           <w:rPr>
-            <w:noProof/>
             <w:webHidden/>
           </w:rPr>
           <w:instrText xml:space="preserve"> PAGEREF _Toc17954310 \h </w:instrText>
         </w:r>
         <w:r>
           <w:rPr>
-            <w:noProof/>
             <w:webHidden/>
           </w:rPr>
         </w:r>
         <w:r>
           <w:rPr>
-            <w:noProof/>
             <w:webHidden/>
           </w:rPr>
           <w:fldChar w:fldCharType="separate"/>
         </w:r>
         <w:r>
           <w:rPr>
-            <w:noProof/>
             <w:webHidden/>
           </w:rPr>
           <w:t>6</w:t>
         </w:r>
         <w:r>
           <w:rPr>
-            <w:noProof/>
             <w:webHidden/>
           </w:rPr>
           <w:fldChar w:fldCharType="end"/>
@@ -7102,7 +7091,6 @@
         <w:pStyle w:val="TOC8"/>
         <w:rPr>
           <w:rFonts w:asciiTheme="minorHAnsi" w:eastAsiaTheme="minorEastAsia" w:hAnsiTheme="minorHAnsi"/>
-          <w:noProof/>
           <w:sz w:val="22"/>
           <w:szCs w:val="22"/>
         </w:rPr>
@@ -7111,14 +7099,12 @@
         <w:r>
           <w:rPr>
             <w:rStyle w:val="Hyperlink"/>
-            <w:noProof/>
           </w:rPr>
           <w:t>Gambar IV</w:t>
         </w:r>
         <w:r>
           <w:rPr>
             <w:rStyle w:val="Hyperlink"/>
-            <w:noProof/>
           </w:rPr>
           <w:noBreakHyphen/>
           <w:t>2</w:t>
@@ -7126,7 +7112,6 @@
         <w:r>
           <w:rPr>
             <w:rFonts w:asciiTheme="minorHAnsi" w:eastAsiaTheme="minorEastAsia" w:hAnsiTheme="minorHAnsi"/>
-            <w:noProof/>
             <w:sz w:val="22"/>
             <w:szCs w:val="22"/>
           </w:rPr>
@@ -7135,54 +7120,46 @@
         <w:r>
           <w:rPr>
             <w:rStyle w:val="Hyperlink"/>
-            <w:noProof/>
           </w:rPr>
           <w:t>Hubungan antara bobot kering jerami dan Cu jerami tanaman gandum yang ditanam pada dua suhu percobaan selama 6 minggu.</w:t>
         </w:r>
         <w:r>
           <w:rPr>
-            <w:noProof/>
             <w:webHidden/>
           </w:rPr>
           <w:tab/>
         </w:r>
         <w:r>
           <w:rPr>
-            <w:noProof/>
             <w:webHidden/>
           </w:rPr>
           <w:fldChar w:fldCharType="begin"/>
         </w:r>
         <w:r>
           <w:rPr>
-            <w:noProof/>
             <w:webHidden/>
           </w:rPr>
           <w:instrText xml:space="preserve"> PAGEREF _Toc17954311 \h </w:instrText>
         </w:r>
         <w:r>
           <w:rPr>
-            <w:noProof/>
             <w:webHidden/>
           </w:rPr>
         </w:r>
         <w:r>
           <w:rPr>
-            <w:noProof/>
             <w:webHidden/>
           </w:rPr>
           <w:fldChar w:fldCharType="separate"/>
         </w:r>
         <w:r>
           <w:rPr>
-            <w:noProof/>
             <w:webHidden/>
           </w:rPr>
-          <w:t>9</w:t>
-        </w:r>
-        <w:r>
-          <w:rPr>
-            <w:noProof/>
+          <w:t>8</w:t>
+        </w:r>
+        <w:r>
+          <w:rPr>
             <w:webHidden/>
           </w:rPr>
           <w:fldChar w:fldCharType="end"/>
@@ -7194,7 +7171,6 @@
         <w:pStyle w:val="TOC8"/>
         <w:rPr>
           <w:rFonts w:asciiTheme="minorHAnsi" w:eastAsiaTheme="minorEastAsia" w:hAnsiTheme="minorHAnsi"/>
-          <w:noProof/>
           <w:sz w:val="22"/>
           <w:szCs w:val="22"/>
         </w:rPr>
@@ -7203,14 +7179,12 @@
         <w:r>
           <w:rPr>
             <w:rStyle w:val="Hyperlink"/>
-            <w:noProof/>
           </w:rPr>
           <w:t>Gambar IV</w:t>
         </w:r>
         <w:r>
           <w:rPr>
             <w:rStyle w:val="Hyperlink"/>
-            <w:noProof/>
           </w:rPr>
           <w:noBreakHyphen/>
           <w:t>3</w:t>
@@ -7218,7 +7192,6 @@
         <w:r>
           <w:rPr>
             <w:rFonts w:asciiTheme="minorHAnsi" w:eastAsiaTheme="minorEastAsia" w:hAnsiTheme="minorHAnsi"/>
-            <w:noProof/>
             <w:sz w:val="22"/>
             <w:szCs w:val="22"/>
           </w:rPr>
@@ -7227,54 +7200,46 @@
         <w:r>
           <w:rPr>
             <w:rStyle w:val="Hyperlink"/>
-            <w:noProof/>
           </w:rPr>
           <w:t>Pemisahan dua dimensi sari fosfolipid dari eritrosit manusia. Pelarut: kloroform – metanol – minyak tanah ringan – air (8:8:6:1) pada dimensi pertama dan aseton – kloroform – metanol – air (8:6:2:2:1) pada dimensi kedua (Nama belakang penulis, Tahun).</w:t>
         </w:r>
         <w:r>
           <w:rPr>
-            <w:noProof/>
             <w:webHidden/>
           </w:rPr>
           <w:tab/>
         </w:r>
         <w:r>
           <w:rPr>
-            <w:noProof/>
             <w:webHidden/>
           </w:rPr>
           <w:fldChar w:fldCharType="begin"/>
         </w:r>
         <w:r>
           <w:rPr>
-            <w:noProof/>
             <w:webHidden/>
           </w:rPr>
           <w:instrText xml:space="preserve"> PAGEREF _Toc17954312 \h </w:instrText>
         </w:r>
         <w:r>
           <w:rPr>
-            <w:noProof/>
             <w:webHidden/>
           </w:rPr>
         </w:r>
         <w:r>
           <w:rPr>
-            <w:noProof/>
             <w:webHidden/>
           </w:rPr>
           <w:fldChar w:fldCharType="separate"/>
         </w:r>
         <w:r>
           <w:rPr>
-            <w:noProof/>
             <w:webHidden/>
           </w:rPr>
-          <w:t>10</w:t>
-        </w:r>
-        <w:r>
-          <w:rPr>
-            <w:noProof/>
+          <w:t>9</w:t>
+        </w:r>
+        <w:r>
+          <w:rPr>
             <w:webHidden/>
           </w:rPr>
           <w:fldChar w:fldCharType="end"/>
@@ -7350,7 +7315,6 @@
         <w:pStyle w:val="TOC8"/>
         <w:rPr>
           <w:rFonts w:asciiTheme="minorHAnsi" w:eastAsiaTheme="minorEastAsia" w:hAnsiTheme="minorHAnsi"/>
-          <w:noProof/>
           <w:sz w:val="22"/>
           <w:szCs w:val="22"/>
         </w:rPr>
@@ -7368,14 +7332,12 @@
         <w:r>
           <w:rPr>
             <w:rStyle w:val="Hyperlink"/>
-            <w:noProof/>
           </w:rPr>
           <w:t>Tabel III</w:t>
         </w:r>
         <w:r>
           <w:rPr>
             <w:rStyle w:val="Hyperlink"/>
-            <w:noProof/>
           </w:rPr>
           <w:noBreakHyphen/>
           <w:t>1</w:t>
@@ -7383,7 +7345,6 @@
         <w:r>
           <w:rPr>
             <w:rFonts w:asciiTheme="minorHAnsi" w:eastAsiaTheme="minorEastAsia" w:hAnsiTheme="minorHAnsi"/>
-            <w:noProof/>
             <w:sz w:val="22"/>
             <w:szCs w:val="22"/>
           </w:rPr>
@@ -7392,54 +7353,46 @@
         <w:r>
           <w:rPr>
             <w:rStyle w:val="Hyperlink"/>
-            <w:noProof/>
           </w:rPr>
           <w:t>Nilai fungsi objektif</w:t>
         </w:r>
         <w:r>
           <w:rPr>
-            <w:noProof/>
             <w:webHidden/>
           </w:rPr>
           <w:tab/>
         </w:r>
         <w:r>
           <w:rPr>
-            <w:noProof/>
             <w:webHidden/>
           </w:rPr>
           <w:fldChar w:fldCharType="begin"/>
         </w:r>
         <w:r>
           <w:rPr>
-            <w:noProof/>
             <w:webHidden/>
           </w:rPr>
           <w:instrText xml:space="preserve"> PAGEREF _Toc17954383 \h </w:instrText>
         </w:r>
         <w:r>
           <w:rPr>
-            <w:noProof/>
             <w:webHidden/>
           </w:rPr>
         </w:r>
         <w:r>
           <w:rPr>
-            <w:noProof/>
             <w:webHidden/>
           </w:rPr>
           <w:fldChar w:fldCharType="separate"/>
         </w:r>
         <w:r>
           <w:rPr>
-            <w:noProof/>
             <w:webHidden/>
           </w:rPr>
           <w:t>6</w:t>
         </w:r>
         <w:r>
           <w:rPr>
-            <w:noProof/>
             <w:webHidden/>
           </w:rPr>
           <w:fldChar w:fldCharType="end"/>
@@ -7451,7 +7404,6 @@
         <w:pStyle w:val="TOC8"/>
         <w:rPr>
           <w:rFonts w:asciiTheme="minorHAnsi" w:eastAsiaTheme="minorEastAsia" w:hAnsiTheme="minorHAnsi"/>
-          <w:noProof/>
           <w:sz w:val="22"/>
           <w:szCs w:val="22"/>
         </w:rPr>
@@ -7460,14 +7412,12 @@
         <w:r>
           <w:rPr>
             <w:rStyle w:val="Hyperlink"/>
-            <w:noProof/>
           </w:rPr>
           <w:t>Tabel III</w:t>
         </w:r>
         <w:r>
           <w:rPr>
             <w:rStyle w:val="Hyperlink"/>
-            <w:noProof/>
           </w:rPr>
           <w:noBreakHyphen/>
           <w:t>2</w:t>
@@ -7475,7 +7425,6 @@
         <w:r>
           <w:rPr>
             <w:rFonts w:asciiTheme="minorHAnsi" w:eastAsiaTheme="minorEastAsia" w:hAnsiTheme="minorHAnsi"/>
-            <w:noProof/>
             <w:sz w:val="22"/>
             <w:szCs w:val="22"/>
           </w:rPr>
@@ -7484,54 +7433,46 @@
         <w:r>
           <w:rPr>
             <w:rStyle w:val="Hyperlink"/>
-            <w:noProof/>
           </w:rPr>
           <w:t>Situasi beras di Sumatra Utara selama 3 tahun (1969-1971) (Nama belakang penulis, Tahun)*.</w:t>
         </w:r>
         <w:r>
           <w:rPr>
-            <w:noProof/>
             <w:webHidden/>
           </w:rPr>
           <w:tab/>
         </w:r>
         <w:r>
           <w:rPr>
-            <w:noProof/>
             <w:webHidden/>
           </w:rPr>
           <w:fldChar w:fldCharType="begin"/>
         </w:r>
         <w:r>
           <w:rPr>
-            <w:noProof/>
             <w:webHidden/>
           </w:rPr>
           <w:instrText xml:space="preserve"> PAGEREF _Toc17954384 \h </w:instrText>
         </w:r>
         <w:r>
           <w:rPr>
-            <w:noProof/>
             <w:webHidden/>
           </w:rPr>
         </w:r>
         <w:r>
           <w:rPr>
-            <w:noProof/>
             <w:webHidden/>
           </w:rPr>
           <w:fldChar w:fldCharType="separate"/>
         </w:r>
         <w:r>
           <w:rPr>
-            <w:noProof/>
             <w:webHidden/>
           </w:rPr>
           <w:t>6</w:t>
         </w:r>
         <w:r>
           <w:rPr>
-            <w:noProof/>
             <w:webHidden/>
           </w:rPr>
           <w:fldChar w:fldCharType="end"/>
@@ -9528,6 +9469,23 @@
           </w:p>
         </w:tc>
       </w:tr>
+    </w:tbl>
+    <w:p/>
+    <w:p>
+      <w:bookmarkStart w:id="59" w:name="_GoBack"/>
+      <w:bookmarkEnd w:id="59"/>
+    </w:p>
+    <w:tbl>
+      <w:tblPr>
+        <w:tblW w:w="7830" w:type="dxa"/>
+        <w:tblLayout w:type="fixed"/>
+        <w:tblLook w:val="04A0" w:firstRow="1" w:lastRow="0" w:firstColumn="1" w:lastColumn="0" w:noHBand="0" w:noVBand="1"/>
+      </w:tblPr>
+      <w:tblGrid>
+        <w:gridCol w:w="1620"/>
+        <w:gridCol w:w="4500"/>
+        <w:gridCol w:w="1710"/>
+      </w:tblGrid>
       <w:tr>
         <w:trPr>
           <w:trHeight w:val="252"/>
@@ -9540,6 +9498,7 @@
           </w:tcPr>
           <w:p>
             <w:r>
+              <w:lastRenderedPageBreak/>
               <w:t>LAMBANG</w:t>
             </w:r>
           </w:p>
@@ -9576,11 +9535,7 @@
             </w:r>
             <w:proofErr w:type="spellEnd"/>
             <w:r>
-              <w:t xml:space="preserve"> kali </w:t>
-            </w:r>
-            <w:r>
-              <w:lastRenderedPageBreak/>
-              <w:t xml:space="preserve">pada </w:t>
+              <w:t xml:space="preserve"> kali pada </w:t>
             </w:r>
             <w:proofErr w:type="spellStart"/>
             <w:r>
@@ -10446,21 +10401,21 @@
       <w:pPr>
         <w:pStyle w:val="Heading1"/>
       </w:pPr>
-      <w:bookmarkStart w:id="59" w:name="_Toc17721385"/>
-      <w:bookmarkStart w:id="60" w:name="_Toc17724354"/>
-      <w:bookmarkStart w:id="61" w:name="_Toc17724402"/>
-      <w:bookmarkStart w:id="62" w:name="_Toc17930014"/>
-      <w:bookmarkStart w:id="63" w:name="_Toc17954130"/>
+      <w:bookmarkStart w:id="60" w:name="_Toc17721385"/>
+      <w:bookmarkStart w:id="61" w:name="_Toc17724354"/>
+      <w:bookmarkStart w:id="62" w:name="_Toc17724402"/>
+      <w:bookmarkStart w:id="63" w:name="_Toc17930014"/>
+      <w:bookmarkStart w:id="64" w:name="_Toc17954130"/>
       <w:proofErr w:type="spellStart"/>
       <w:r>
         <w:lastRenderedPageBreak/>
         <w:t>Pendahuluan</w:t>
       </w:r>
-      <w:bookmarkEnd w:id="59"/>
       <w:bookmarkEnd w:id="60"/>
       <w:bookmarkEnd w:id="61"/>
       <w:bookmarkEnd w:id="62"/>
       <w:bookmarkEnd w:id="63"/>
+      <w:bookmarkEnd w:id="64"/>
       <w:proofErr w:type="spellEnd"/>
     </w:p>
     <w:p>
@@ -11263,9 +11218,9 @@
       <w:pPr>
         <w:pStyle w:val="Heading2"/>
       </w:pPr>
-      <w:bookmarkStart w:id="64" w:name="_Toc17724403"/>
-      <w:bookmarkStart w:id="65" w:name="_Toc17930015"/>
-      <w:bookmarkStart w:id="66" w:name="_Toc17954131"/>
+      <w:bookmarkStart w:id="65" w:name="_Toc17724403"/>
+      <w:bookmarkStart w:id="66" w:name="_Toc17930015"/>
+      <w:bookmarkStart w:id="67" w:name="_Toc17954131"/>
       <w:proofErr w:type="spellStart"/>
       <w:r>
         <w:t>Latar</w:t>
@@ -11278,9 +11233,9 @@
       <w:r>
         <w:t>Belakang</w:t>
       </w:r>
-      <w:bookmarkEnd w:id="64"/>
       <w:bookmarkEnd w:id="65"/>
       <w:bookmarkEnd w:id="66"/>
+      <w:bookmarkEnd w:id="67"/>
       <w:proofErr w:type="spellEnd"/>
     </w:p>
     <w:p>
@@ -12064,9 +12019,9 @@
       <w:pPr>
         <w:pStyle w:val="Heading2"/>
       </w:pPr>
-      <w:bookmarkStart w:id="67" w:name="_Toc17724404"/>
-      <w:bookmarkStart w:id="68" w:name="_Toc17930016"/>
-      <w:bookmarkStart w:id="69" w:name="_Toc17954132"/>
+      <w:bookmarkStart w:id="68" w:name="_Toc17724404"/>
+      <w:bookmarkStart w:id="69" w:name="_Toc17930016"/>
+      <w:bookmarkStart w:id="70" w:name="_Toc17954132"/>
       <w:proofErr w:type="spellStart"/>
       <w:r>
         <w:t>Masalah</w:t>
@@ -12079,9 +12034,9 @@
       <w:r>
         <w:t>Penelitian</w:t>
       </w:r>
-      <w:bookmarkEnd w:id="67"/>
       <w:bookmarkEnd w:id="68"/>
       <w:bookmarkEnd w:id="69"/>
+      <w:bookmarkEnd w:id="70"/>
       <w:proofErr w:type="spellEnd"/>
     </w:p>
     <w:p>
@@ -12834,11 +12789,11 @@
       <w:pPr>
         <w:pStyle w:val="Heading1"/>
       </w:pPr>
-      <w:bookmarkStart w:id="70" w:name="_Toc17721386"/>
-      <w:bookmarkStart w:id="71" w:name="_Toc17724355"/>
-      <w:bookmarkStart w:id="72" w:name="_Toc17724405"/>
-      <w:bookmarkStart w:id="73" w:name="_Toc17930017"/>
-      <w:bookmarkStart w:id="74" w:name="_Toc17954133"/>
+      <w:bookmarkStart w:id="71" w:name="_Toc17721386"/>
+      <w:bookmarkStart w:id="72" w:name="_Toc17724355"/>
+      <w:bookmarkStart w:id="73" w:name="_Toc17724405"/>
+      <w:bookmarkStart w:id="74" w:name="_Toc17930017"/>
+      <w:bookmarkStart w:id="75" w:name="_Toc17954133"/>
       <w:proofErr w:type="spellStart"/>
       <w:r>
         <w:lastRenderedPageBreak/>
@@ -12852,11 +12807,11 @@
       <w:r>
         <w:t>Pustaka</w:t>
       </w:r>
-      <w:bookmarkEnd w:id="70"/>
       <w:bookmarkEnd w:id="71"/>
       <w:bookmarkEnd w:id="72"/>
       <w:bookmarkEnd w:id="73"/>
       <w:bookmarkEnd w:id="74"/>
+      <w:bookmarkEnd w:id="75"/>
       <w:proofErr w:type="spellEnd"/>
     </w:p>
     <w:p>
@@ -14548,7 +14503,7 @@
       <w:pPr>
         <w:pStyle w:val="gambar-judul"/>
       </w:pPr>
-      <w:bookmarkStart w:id="75" w:name="_Toc17954309"/>
+      <w:bookmarkStart w:id="76" w:name="_Toc17954309"/>
       <w:r>
         <w:t xml:space="preserve">Gambar </w:t>
       </w:r>
@@ -14634,7 +14589,7 @@
       <w:r>
         <w:t>baris</w:t>
       </w:r>
-      <w:bookmarkEnd w:id="75"/>
+      <w:bookmarkEnd w:id="76"/>
       <w:proofErr w:type="spellEnd"/>
     </w:p>
     <w:p>
@@ -15479,11 +15434,11 @@
       <w:pPr>
         <w:pStyle w:val="Heading1"/>
       </w:pPr>
-      <w:bookmarkStart w:id="76" w:name="_Toc17721387"/>
-      <w:bookmarkStart w:id="77" w:name="_Toc17724356"/>
-      <w:bookmarkStart w:id="78" w:name="_Toc17724406"/>
-      <w:bookmarkStart w:id="79" w:name="_Toc17930018"/>
-      <w:bookmarkStart w:id="80" w:name="_Toc17954134"/>
+      <w:bookmarkStart w:id="77" w:name="_Toc17721387"/>
+      <w:bookmarkStart w:id="78" w:name="_Toc17724356"/>
+      <w:bookmarkStart w:id="79" w:name="_Toc17724406"/>
+      <w:bookmarkStart w:id="80" w:name="_Toc17930018"/>
+      <w:bookmarkStart w:id="81" w:name="_Toc17954134"/>
       <w:proofErr w:type="spellStart"/>
       <w:r>
         <w:lastRenderedPageBreak/>
@@ -15509,11 +15464,11 @@
       <w:r>
         <w:t xml:space="preserve"> Bab</w:t>
       </w:r>
-      <w:bookmarkEnd w:id="76"/>
       <w:bookmarkEnd w:id="77"/>
       <w:bookmarkEnd w:id="78"/>
       <w:bookmarkEnd w:id="79"/>
       <w:bookmarkEnd w:id="80"/>
+      <w:bookmarkEnd w:id="81"/>
     </w:p>
     <w:p>
       <w:pPr>
@@ -15524,9 +15479,9 @@
       <w:pPr>
         <w:pStyle w:val="Heading2"/>
       </w:pPr>
-      <w:bookmarkStart w:id="81" w:name="_Toc17724407"/>
-      <w:bookmarkStart w:id="82" w:name="_Toc17930019"/>
-      <w:bookmarkStart w:id="83" w:name="_Toc17954135"/>
+      <w:bookmarkStart w:id="82" w:name="_Toc17724407"/>
+      <w:bookmarkStart w:id="83" w:name="_Toc17930019"/>
+      <w:bookmarkStart w:id="84" w:name="_Toc17954135"/>
       <w:proofErr w:type="spellStart"/>
       <w:r>
         <w:t>Silahkan</w:t>
@@ -15559,9 +15514,9 @@
       <w:r>
         <w:t xml:space="preserve"> Bab</w:t>
       </w:r>
-      <w:bookmarkEnd w:id="81"/>
       <w:bookmarkEnd w:id="82"/>
       <w:bookmarkEnd w:id="83"/>
+      <w:bookmarkEnd w:id="84"/>
     </w:p>
     <w:p>
       <w:pPr>
@@ -18092,7 +18047,7 @@
       <w:pPr>
         <w:pStyle w:val="gambar-judulpanjang"/>
       </w:pPr>
-      <w:bookmarkStart w:id="84" w:name="_Toc17954310"/>
+      <w:bookmarkStart w:id="85" w:name="_Toc17954310"/>
       <w:r>
         <w:t xml:space="preserve">Gambar </w:t>
       </w:r>
@@ -18270,7 +18225,7 @@
       <w:r>
         <w:t>.</w:t>
       </w:r>
-      <w:bookmarkEnd w:id="84"/>
+      <w:bookmarkEnd w:id="85"/>
     </w:p>
     <w:p>
       <w:pPr>
@@ -18363,11 +18318,11 @@
       <w:pPr>
         <w:pStyle w:val="tabel-judul"/>
       </w:pPr>
-      <w:bookmarkStart w:id="85" w:name="_Toc480878886"/>
-      <w:bookmarkStart w:id="86" w:name="_Toc460494325"/>
-      <w:bookmarkStart w:id="87" w:name="_Toc17724634"/>
-      <w:bookmarkStart w:id="88" w:name="_Toc17930573"/>
-      <w:bookmarkStart w:id="89" w:name="_Toc17954383"/>
+      <w:bookmarkStart w:id="86" w:name="_Toc480878886"/>
+      <w:bookmarkStart w:id="87" w:name="_Toc460494325"/>
+      <w:bookmarkStart w:id="88" w:name="_Toc17724634"/>
+      <w:bookmarkStart w:id="89" w:name="_Toc17930573"/>
+      <w:bookmarkStart w:id="90" w:name="_Toc17954383"/>
       <w:proofErr w:type="spellStart"/>
       <w:r>
         <w:t>Tabel</w:t>
@@ -18411,11 +18366,11 @@
       <w:r>
         <w:t>objektif</w:t>
       </w:r>
-      <w:bookmarkEnd w:id="85"/>
       <w:bookmarkEnd w:id="86"/>
       <w:bookmarkEnd w:id="87"/>
       <w:bookmarkEnd w:id="88"/>
       <w:bookmarkEnd w:id="89"/>
+      <w:bookmarkEnd w:id="90"/>
       <w:proofErr w:type="spellEnd"/>
     </w:p>
     <w:p>
@@ -18598,7 +18553,7 @@
       <w:pPr>
         <w:pStyle w:val="tabel-judulpanjang"/>
       </w:pPr>
-      <w:bookmarkStart w:id="90" w:name="_Toc17954384"/>
+      <w:bookmarkStart w:id="91" w:name="_Toc17954384"/>
       <w:proofErr w:type="spellStart"/>
       <w:r>
         <w:t>Tabel</w:t>
@@ -18688,7 +18643,7 @@
       <w:r>
         <w:t>.</w:t>
       </w:r>
-      <w:bookmarkEnd w:id="90"/>
+      <w:bookmarkEnd w:id="91"/>
     </w:p>
     <w:p>
       <w:pPr>
@@ -19078,11 +19033,11 @@
       <w:pPr>
         <w:pStyle w:val="Heading1"/>
       </w:pPr>
-      <w:bookmarkStart w:id="91" w:name="_Toc17721388"/>
-      <w:bookmarkStart w:id="92" w:name="_Toc17724357"/>
-      <w:bookmarkStart w:id="93" w:name="_Toc17724408"/>
-      <w:bookmarkStart w:id="94" w:name="_Toc17930020"/>
-      <w:bookmarkStart w:id="95" w:name="_Toc17954136"/>
+      <w:bookmarkStart w:id="92" w:name="_Toc17721388"/>
+      <w:bookmarkStart w:id="93" w:name="_Toc17724357"/>
+      <w:bookmarkStart w:id="94" w:name="_Toc17724408"/>
+      <w:bookmarkStart w:id="95" w:name="_Toc17930020"/>
+      <w:bookmarkStart w:id="96" w:name="_Toc17954136"/>
       <w:proofErr w:type="spellStart"/>
       <w:r>
         <w:lastRenderedPageBreak/>
@@ -19145,11 +19100,11 @@
       <w:r>
         <w:t>Baris</w:t>
       </w:r>
-      <w:bookmarkEnd w:id="91"/>
       <w:bookmarkEnd w:id="92"/>
       <w:bookmarkEnd w:id="93"/>
       <w:bookmarkEnd w:id="94"/>
       <w:bookmarkEnd w:id="95"/>
+      <w:bookmarkEnd w:id="96"/>
       <w:proofErr w:type="spellEnd"/>
     </w:p>
     <w:p>
@@ -19161,9 +19116,9 @@
       <w:pPr>
         <w:pStyle w:val="paragraf"/>
       </w:pPr>
-      <w:bookmarkStart w:id="96" w:name="_Toc442848975"/>
-      <w:bookmarkStart w:id="97" w:name="_Toc442852377"/>
-      <w:bookmarkStart w:id="98" w:name="_Toc457203492"/>
+      <w:bookmarkStart w:id="97" w:name="_Toc442848975"/>
+      <w:bookmarkStart w:id="98" w:name="_Toc442852377"/>
+      <w:bookmarkStart w:id="99" w:name="_Toc457203492"/>
       <w:proofErr w:type="spellStart"/>
       <w:r>
         <w:t>Bila</w:t>
@@ -19550,8 +19505,8 @@
       <w:pPr>
         <w:pStyle w:val="paragraf"/>
       </w:pPr>
-      <w:bookmarkStart w:id="99" w:name="_Toc17724409"/>
-      <w:bookmarkStart w:id="100" w:name="_Toc17930021"/>
+      <w:bookmarkStart w:id="100" w:name="_Toc17724409"/>
+      <w:bookmarkStart w:id="101" w:name="_Toc17930021"/>
       <w:proofErr w:type="spellStart"/>
       <w:r>
         <w:t>Contoh</w:t>
@@ -19644,9 +19599,9 @@
       <w:r>
         <w:t xml:space="preserve">atu </w:t>
       </w:r>
-      <w:bookmarkEnd w:id="96"/>
       <w:bookmarkEnd w:id="97"/>
       <w:bookmarkEnd w:id="98"/>
+      <w:bookmarkEnd w:id="99"/>
       <w:proofErr w:type="spellStart"/>
       <w:r>
         <w:t>B</w:t>
@@ -19654,8 +19609,8 @@
       <w:r>
         <w:t>aris</w:t>
       </w:r>
-      <w:bookmarkEnd w:id="99"/>
       <w:bookmarkEnd w:id="100"/>
+      <w:bookmarkEnd w:id="101"/>
       <w:proofErr w:type="spellEnd"/>
     </w:p>
     <w:p>
@@ -20277,12 +20232,12 @@
       <w:pPr>
         <w:pStyle w:val="Heading2"/>
       </w:pPr>
-      <w:bookmarkStart w:id="101" w:name="_Toc442848976"/>
-      <w:bookmarkStart w:id="102" w:name="_Toc442852378"/>
-      <w:bookmarkStart w:id="103" w:name="_Toc457203493"/>
-      <w:bookmarkStart w:id="104" w:name="_Toc17724410"/>
-      <w:bookmarkStart w:id="105" w:name="_Toc17930022"/>
-      <w:bookmarkStart w:id="106" w:name="_Toc17954137"/>
+      <w:bookmarkStart w:id="102" w:name="_Toc442848976"/>
+      <w:bookmarkStart w:id="103" w:name="_Toc442852378"/>
+      <w:bookmarkStart w:id="104" w:name="_Toc457203493"/>
+      <w:bookmarkStart w:id="105" w:name="_Toc17724410"/>
+      <w:bookmarkStart w:id="106" w:name="_Toc17930022"/>
+      <w:bookmarkStart w:id="107" w:name="_Toc17954137"/>
       <w:proofErr w:type="spellStart"/>
       <w:r>
         <w:t>Contoh</w:t>
@@ -20360,12 +20315,12 @@
       <w:r>
         <w:t>ab</w:t>
       </w:r>
-      <w:bookmarkEnd w:id="101"/>
       <w:bookmarkEnd w:id="102"/>
       <w:bookmarkEnd w:id="103"/>
       <w:bookmarkEnd w:id="104"/>
       <w:bookmarkEnd w:id="105"/>
       <w:bookmarkEnd w:id="106"/>
+      <w:bookmarkEnd w:id="107"/>
     </w:p>
     <w:p>
       <w:pPr>
@@ -20517,9 +20472,9 @@
       <w:pPr>
         <w:pStyle w:val="Heading3"/>
       </w:pPr>
-      <w:bookmarkStart w:id="107" w:name="_Toc17724411"/>
-      <w:bookmarkStart w:id="108" w:name="_Toc17930023"/>
-      <w:bookmarkStart w:id="109" w:name="_Toc17954138"/>
+      <w:bookmarkStart w:id="108" w:name="_Toc17724411"/>
+      <w:bookmarkStart w:id="109" w:name="_Toc17930023"/>
+      <w:bookmarkStart w:id="110" w:name="_Toc17954138"/>
       <w:proofErr w:type="spellStart"/>
       <w:r>
         <w:t>Contoh</w:t>
@@ -20576,9 +20531,9 @@
       <w:r>
         <w:t xml:space="preserve"> Bab</w:t>
       </w:r>
-      <w:bookmarkEnd w:id="107"/>
       <w:bookmarkEnd w:id="108"/>
       <w:bookmarkEnd w:id="109"/>
+      <w:bookmarkEnd w:id="110"/>
     </w:p>
     <w:p>
       <w:pPr>
@@ -20730,9 +20685,9 @@
       <w:pPr>
         <w:pStyle w:val="Heading3"/>
       </w:pPr>
-      <w:bookmarkStart w:id="110" w:name="_Toc17724412"/>
-      <w:bookmarkStart w:id="111" w:name="_Toc17930024"/>
-      <w:bookmarkStart w:id="112" w:name="_Toc17954139"/>
+      <w:bookmarkStart w:id="111" w:name="_Toc17724412"/>
+      <w:bookmarkStart w:id="112" w:name="_Toc17930024"/>
+      <w:bookmarkStart w:id="113" w:name="_Toc17954139"/>
       <w:proofErr w:type="spellStart"/>
       <w:r>
         <w:t>Contoh</w:t>
@@ -20789,9 +20744,9 @@
       <w:r>
         <w:t xml:space="preserve"> Bab</w:t>
       </w:r>
-      <w:bookmarkEnd w:id="110"/>
       <w:bookmarkEnd w:id="111"/>
       <w:bookmarkEnd w:id="112"/>
+      <w:bookmarkEnd w:id="113"/>
     </w:p>
     <w:p>
       <w:pPr>
@@ -21621,15 +21576,18 @@
       <w:pPr>
         <w:pStyle w:val="gambar-judulpanjang"/>
       </w:pPr>
-      <w:bookmarkStart w:id="113" w:name="_Toc480878703"/>
-      <w:bookmarkStart w:id="114" w:name="_Toc17724600"/>
-      <w:bookmarkStart w:id="115" w:name="_Toc17930354"/>
-      <w:bookmarkStart w:id="116" w:name="_Toc17954311"/>
+      <w:bookmarkStart w:id="114" w:name="_Toc480878703"/>
+      <w:bookmarkStart w:id="115" w:name="_Toc17724600"/>
+      <w:bookmarkStart w:id="116" w:name="_Toc17930354"/>
+      <w:bookmarkStart w:id="117" w:name="_Toc17954311"/>
       <w:r>
         <w:t xml:space="preserve">Gambar </w:t>
       </w:r>
       <w:fldSimple w:instr=" STYLEREF 1 \s ">
         <w:r>
+          <w:rPr>
+            <w:noProof/>
+          </w:rPr>
           <w:t>IV</w:t>
         </w:r>
       </w:fldSimple>
@@ -21638,7 +21596,10 @@
       </w:r>
       <w:fldSimple w:instr=" SEQ Gambar \* ARABIC \s 1 ">
         <w:r>
-          <w:t>2</w:t>
+          <w:rPr>
+            <w:noProof/>
+          </w:rPr>
+          <w:t>1</w:t>
         </w:r>
       </w:fldSimple>
       <w:r>
@@ -21755,14 +21716,14 @@
       <w:r>
         <w:t>minggu</w:t>
       </w:r>
-      <w:bookmarkEnd w:id="113"/>
+      <w:bookmarkEnd w:id="114"/>
       <w:proofErr w:type="spellEnd"/>
       <w:r>
         <w:t>.</w:t>
       </w:r>
-      <w:bookmarkEnd w:id="114"/>
       <w:bookmarkEnd w:id="115"/>
       <w:bookmarkEnd w:id="116"/>
+      <w:bookmarkEnd w:id="117"/>
     </w:p>
     <w:p>
       <w:pPr>
@@ -21845,10 +21806,10 @@
       <w:pPr>
         <w:pStyle w:val="gambar-judulpanjang"/>
       </w:pPr>
-      <w:bookmarkStart w:id="117" w:name="_Toc480878704"/>
-      <w:bookmarkStart w:id="118" w:name="_Toc17724601"/>
-      <w:bookmarkStart w:id="119" w:name="_Toc17930355"/>
-      <w:bookmarkStart w:id="120" w:name="_Toc17954312"/>
+      <w:bookmarkStart w:id="118" w:name="_Toc480878704"/>
+      <w:bookmarkStart w:id="119" w:name="_Toc17724601"/>
+      <w:bookmarkStart w:id="120" w:name="_Toc17930355"/>
+      <w:bookmarkStart w:id="121" w:name="_Toc17954312"/>
       <w:r>
         <w:t xml:space="preserve">Gambar </w:t>
       </w:r>
@@ -21868,7 +21829,7 @@
           <w:rPr>
             <w:noProof/>
           </w:rPr>
-          <w:t>3</w:t>
+          <w:t>2</w:t>
         </w:r>
       </w:fldSimple>
       <w:r>
@@ -22066,10 +22027,10 @@
       <w:r>
         <w:t>).</w:t>
       </w:r>
-      <w:bookmarkEnd w:id="117"/>
       <w:bookmarkEnd w:id="118"/>
       <w:bookmarkEnd w:id="119"/>
       <w:bookmarkEnd w:id="120"/>
+      <w:bookmarkEnd w:id="121"/>
     </w:p>
     <w:p>
       <w:pPr>
@@ -22185,20 +22146,20 @@
       <w:pPr>
         <w:pStyle w:val="Heading1"/>
       </w:pPr>
-      <w:bookmarkStart w:id="121" w:name="_Toc17721389"/>
-      <w:bookmarkStart w:id="122" w:name="_Toc17724358"/>
-      <w:bookmarkStart w:id="123" w:name="_Toc17724413"/>
-      <w:bookmarkStart w:id="124" w:name="_Toc17930025"/>
-      <w:bookmarkStart w:id="125" w:name="_Toc17954140"/>
+      <w:bookmarkStart w:id="122" w:name="_Toc17721389"/>
+      <w:bookmarkStart w:id="123" w:name="_Toc17724358"/>
+      <w:bookmarkStart w:id="124" w:name="_Toc17724413"/>
+      <w:bookmarkStart w:id="125" w:name="_Toc17930025"/>
+      <w:bookmarkStart w:id="126" w:name="_Toc17954140"/>
       <w:r>
         <w:lastRenderedPageBreak/>
         <w:t>Kesimpulan</w:t>
       </w:r>
-      <w:bookmarkEnd w:id="121"/>
       <w:bookmarkEnd w:id="122"/>
       <w:bookmarkEnd w:id="123"/>
       <w:bookmarkEnd w:id="124"/>
       <w:bookmarkEnd w:id="125"/>
+      <w:bookmarkEnd w:id="126"/>
     </w:p>
     <w:p>
       <w:pPr>
@@ -22381,20 +22342,20 @@
       <w:pPr>
         <w:pStyle w:val="toc-Judul15"/>
       </w:pPr>
-      <w:bookmarkStart w:id="126" w:name="_Toc17721390"/>
-      <w:bookmarkStart w:id="127" w:name="_Toc17724359"/>
-      <w:bookmarkStart w:id="128" w:name="_Toc17724414"/>
-      <w:bookmarkStart w:id="129" w:name="_Toc17930026"/>
-      <w:bookmarkStart w:id="130" w:name="_Toc17954141"/>
+      <w:bookmarkStart w:id="127" w:name="_Toc17721390"/>
+      <w:bookmarkStart w:id="128" w:name="_Toc17724359"/>
+      <w:bookmarkStart w:id="129" w:name="_Toc17724414"/>
+      <w:bookmarkStart w:id="130" w:name="_Toc17930026"/>
+      <w:bookmarkStart w:id="131" w:name="_Toc17954141"/>
       <w:r>
         <w:lastRenderedPageBreak/>
         <w:t>DAFTAR PUSTAKA</w:t>
       </w:r>
-      <w:bookmarkEnd w:id="126"/>
       <w:bookmarkEnd w:id="127"/>
       <w:bookmarkEnd w:id="128"/>
       <w:bookmarkEnd w:id="129"/>
       <w:bookmarkEnd w:id="130"/>
+      <w:bookmarkEnd w:id="131"/>
     </w:p>
     <w:p/>
     <w:p>
@@ -22817,17 +22778,17 @@
             <w:pPr>
               <w:pStyle w:val="toc-Judul"/>
             </w:pPr>
-            <w:bookmarkStart w:id="131" w:name="_Toc17724360"/>
-            <w:bookmarkStart w:id="132" w:name="_Toc17724415"/>
-            <w:bookmarkStart w:id="133" w:name="_Toc17930027"/>
-            <w:bookmarkStart w:id="134" w:name="_Toc17954142"/>
+            <w:bookmarkStart w:id="132" w:name="_Toc17724360"/>
+            <w:bookmarkStart w:id="133" w:name="_Toc17724415"/>
+            <w:bookmarkStart w:id="134" w:name="_Toc17930027"/>
+            <w:bookmarkStart w:id="135" w:name="_Toc17954142"/>
             <w:r>
               <w:t>LAMPIRAN</w:t>
             </w:r>
-            <w:bookmarkEnd w:id="131"/>
             <w:bookmarkEnd w:id="132"/>
             <w:bookmarkEnd w:id="133"/>
             <w:bookmarkEnd w:id="134"/>
+            <w:bookmarkEnd w:id="135"/>
           </w:p>
         </w:tc>
       </w:tr>
@@ -22847,11 +22808,11 @@
       <w:pPr>
         <w:pStyle w:val="toc-lampiran"/>
       </w:pPr>
-      <w:bookmarkStart w:id="135" w:name="_Toc494691967"/>
-      <w:bookmarkStart w:id="136" w:name="_Toc17724416"/>
-      <w:bookmarkStart w:id="137" w:name="_Toc17724568"/>
-      <w:bookmarkStart w:id="138" w:name="_Toc17954143"/>
-      <w:bookmarkStart w:id="139" w:name="_Toc17954234"/>
+      <w:bookmarkStart w:id="136" w:name="_Toc494691967"/>
+      <w:bookmarkStart w:id="137" w:name="_Toc17724416"/>
+      <w:bookmarkStart w:id="138" w:name="_Toc17724568"/>
+      <w:bookmarkStart w:id="139" w:name="_Toc17954143"/>
+      <w:bookmarkStart w:id="140" w:name="_Toc17986950"/>
       <w:proofErr w:type="spellStart"/>
       <w:r>
         <w:lastRenderedPageBreak/>
@@ -22897,18 +22858,18 @@
       <w:r>
         <w:t>Pembimbing</w:t>
       </w:r>
-      <w:bookmarkEnd w:id="135"/>
       <w:bookmarkEnd w:id="136"/>
       <w:bookmarkEnd w:id="137"/>
       <w:bookmarkEnd w:id="138"/>
       <w:bookmarkEnd w:id="139"/>
+      <w:bookmarkEnd w:id="140"/>
       <w:proofErr w:type="spellEnd"/>
     </w:p>
     <w:p>
       <w:pPr>
         <w:widowControl/>
       </w:pPr>
-      <w:bookmarkStart w:id="140" w:name="_Toc494691970"/>
+      <w:bookmarkStart w:id="141" w:name="_Toc494691970"/>
       <w:r>
         <w:br w:type="page"/>
       </w:r>
@@ -22921,8 +22882,6 @@
       <w:pPr>
         <w:pStyle w:val="paragraf"/>
       </w:pPr>
-      <w:bookmarkStart w:id="141" w:name="_GoBack"/>
-      <w:bookmarkEnd w:id="141"/>
     </w:p>
     <w:p>
       <w:pPr>
@@ -22931,7 +22890,7 @@
       <w:bookmarkStart w:id="142" w:name="_Toc17724417"/>
       <w:bookmarkStart w:id="143" w:name="_Toc17724569"/>
       <w:bookmarkStart w:id="144" w:name="_Toc17954144"/>
-      <w:bookmarkStart w:id="145" w:name="_Toc17954235"/>
+      <w:bookmarkStart w:id="145" w:name="_Toc17986951"/>
       <w:proofErr w:type="spellStart"/>
       <w:r>
         <w:t>Silakan</w:t>
@@ -22959,7 +22918,7 @@
       <w:r>
         <w:t xml:space="preserve"> Lampiran</w:t>
       </w:r>
-      <w:bookmarkEnd w:id="140"/>
+      <w:bookmarkEnd w:id="141"/>
       <w:bookmarkEnd w:id="142"/>
       <w:bookmarkEnd w:id="143"/>
       <w:bookmarkEnd w:id="144"/>
@@ -22978,7 +22937,7 @@
       <w:bookmarkStart w:id="147" w:name="_Toc17724418"/>
       <w:bookmarkStart w:id="148" w:name="_Toc17724570"/>
       <w:bookmarkStart w:id="149" w:name="_Toc17954145"/>
-      <w:bookmarkStart w:id="150" w:name="_Toc17954236"/>
+      <w:bookmarkStart w:id="150" w:name="_Toc17986952"/>
       <w:proofErr w:type="spellStart"/>
       <w:r>
         <w:t>Silahkan</w:t>
@@ -23174,7 +23133,7 @@
       <w:bookmarkStart w:id="152" w:name="_Toc17724419"/>
       <w:bookmarkStart w:id="153" w:name="_Toc17724571"/>
       <w:bookmarkStart w:id="154" w:name="_Toc17954146"/>
-      <w:bookmarkStart w:id="155" w:name="_Toc17954237"/>
+      <w:bookmarkStart w:id="155" w:name="_Toc17986953"/>
       <w:proofErr w:type="spellStart"/>
       <w:r>
         <w:t>Silakan</w:t>
@@ -25912,7 +25871,7 @@
   <w:abstractNum w:abstractNumId="29" w15:restartNumberingAfterBreak="0">
     <w:nsid w:val="78D265AD"/>
     <w:multiLevelType w:val="multilevel"/>
-    <w:tmpl w:val="8214BE34"/>
+    <w:tmpl w:val="FE325BAC"/>
     <w:lvl w:ilvl="0">
       <w:start w:val="1"/>
       <w:numFmt w:val="upperLetter"/>
@@ -25930,7 +25889,7 @@
       <w:start w:val="1"/>
       <w:numFmt w:val="decimal"/>
       <w:pStyle w:val="toc-lampiran-sub"/>
-      <w:lvlText w:val="%1.%2"/>
+      <w:lvlText w:val="%1%2"/>
       <w:lvlJc w:val="left"/>
       <w:pPr>
         <w:ind w:left="0" w:firstLine="0"/>
@@ -27338,7 +27297,6 @@
       <w:numPr>
         <w:numId w:val="33"/>
       </w:numPr>
-      <w:ind w:left="1843" w:hanging="1843"/>
       <w:jc w:val="both"/>
     </w:pPr>
     <w:rPr>
@@ -27358,7 +27316,6 @@
         <w:tab w:val="left" w:pos="567"/>
       </w:tabs>
       <w:spacing w:line="360" w:lineRule="auto"/>
-      <w:ind w:left="567" w:hanging="567"/>
     </w:pPr>
   </w:style>
   <w:style w:type="paragraph" w:styleId="ListParagraph">
@@ -27719,14 +27676,17 @@
     <w:autoRedefine/>
     <w:uiPriority w:val="39"/>
     <w:unhideWhenUsed/>
-    <w:rsid w:val="00C814DD"/>
+    <w:rsid w:val="000D777E"/>
     <w:pPr>
       <w:tabs>
         <w:tab w:val="right" w:leader="dot" w:pos="7923"/>
       </w:tabs>
-      <w:ind w:left="1843" w:hanging="1843"/>
+      <w:ind w:left="1701" w:hanging="1701"/>
       <w:jc w:val="both"/>
     </w:pPr>
+    <w:rPr>
+      <w:noProof/>
+    </w:rPr>
   </w:style>
   <w:style w:type="paragraph" w:styleId="TOC9">
     <w:name w:val="toc 9"/>
@@ -27735,12 +27695,12 @@
     <w:autoRedefine/>
     <w:uiPriority w:val="39"/>
     <w:unhideWhenUsed/>
-    <w:rsid w:val="00C814DD"/>
+    <w:rsid w:val="000D777E"/>
     <w:pPr>
       <w:tabs>
         <w:tab w:val="right" w:leader="dot" w:pos="7923"/>
       </w:tabs>
-      <w:ind w:left="1418" w:hanging="709"/>
+      <w:ind w:left="2268" w:hanging="567"/>
       <w:jc w:val="both"/>
     </w:pPr>
     <w:rPr>
@@ -28030,7 +27990,7 @@
 </file>
 
 <file path=customXml/itemProps1.xml><?xml version="1.0" encoding="utf-8"?>
-<ds:datastoreItem xmlns:ds="http://schemas.openxmlformats.org/officeDocument/2006/customXml" ds:itemID="{AE5CEBF7-F3C1-472E-83CF-3FBBA4288228}">
+<ds:datastoreItem xmlns:ds="http://schemas.openxmlformats.org/officeDocument/2006/customXml" ds:itemID="{8E59260D-CCF7-40C6-B094-15F53FE1043A}">
   <ds:schemaRefs>
     <ds:schemaRef ds:uri="http://schemas.openxmlformats.org/officeDocument/2006/bibliography"/>
   </ds:schemaRefs>

</xml_diff>